<commit_message>
routes and guards , restauranrt
</commit_message>
<xml_diff>
--- a/Restaurant Mini.docx
+++ b/Restaurant Mini.docx
@@ -163,7 +163,19 @@
         <w:rPr>
           <w:lang w:val="en-US"/>
         </w:rPr>
-        <w:t xml:space="preserve">-server –watch </w:t>
+        <w:t xml:space="preserve">-server </w:t>
+      </w:r>
+      <w:r>
+        <w:rPr>
+          <w:lang w:val="en-US"/>
+        </w:rPr>
+        <w:t>--</w:t>
+      </w:r>
+      <w:r>
+        <w:rPr>
+          <w:lang w:val="en-US"/>
+        </w:rPr>
+        <w:t xml:space="preserve">watch </w:t>
       </w:r>
       <w:proofErr w:type="spellStart"/>
       <w:r>
@@ -528,8 +540,18 @@
                                 <w:szCs w:val="18"/>
                                 <w:lang w:val="en-US"/>
                               </w:rPr>
-                              <w:t xml:space="preserve"> is child of ProductList</w:t>
+                              <w:t xml:space="preserve"> is child of </w:t>
                             </w:r>
+                            <w:proofErr w:type="spellStart"/>
+                            <w:r>
+                              <w:rPr>
+                                <w:sz w:val="18"/>
+                                <w:szCs w:val="18"/>
+                                <w:lang w:val="en-US"/>
+                              </w:rPr>
+                              <w:t>ProductList</w:t>
+                            </w:r>
+                            <w:proofErr w:type="spellEnd"/>
                           </w:p>
                         </w:txbxContent>
                       </wps:txbx>
@@ -588,8 +610,18 @@
                           <w:szCs w:val="18"/>
                           <w:lang w:val="en-US"/>
                         </w:rPr>
-                        <w:t xml:space="preserve"> is child of ProductList</w:t>
+                        <w:t xml:space="preserve"> is child of </w:t>
                       </w:r>
+                      <w:proofErr w:type="spellStart"/>
+                      <w:r>
+                        <w:rPr>
+                          <w:sz w:val="18"/>
+                          <w:szCs w:val="18"/>
+                          <w:lang w:val="en-US"/>
+                        </w:rPr>
+                        <w:t>ProductList</w:t>
+                      </w:r>
+                      <w:proofErr w:type="spellEnd"/>
                     </w:p>
                   </w:txbxContent>
                 </v:textbox>
@@ -664,7 +696,7 @@
           </mc:Choice>
           <mc:Fallback>
             <w:pict>
-              <v:shapetype w14:anchorId="4A5E7EF2" id="_x0000_t32" coordsize="21600,21600" o:spt="32" o:oned="t" path="m,l21600,21600e" filled="f">
+              <v:shapetype w14:anchorId="54AB094D" id="_x0000_t32" coordsize="21600,21600" o:spt="32" o:oned="t" path="m,l21600,21600e" filled="f">
                 <v:path arrowok="t" fillok="f" o:connecttype="none"/>
                 <o:lock v:ext="edit" shapetype="t"/>
               </v:shapetype>
@@ -881,7 +913,7 @@
           </mc:Choice>
           <mc:Fallback>
             <w:pict>
-              <v:shape w14:anchorId="1B3D81B5" id="Straight Arrow Connector 6" o:spid="_x0000_s1026" type="#_x0000_t32" style="position:absolute;margin-left:252.25pt;margin-top:13.65pt;width:36.85pt;height:35.15pt;flip:x;z-index:251662336;visibility:visible;mso-wrap-style:square;mso-wrap-distance-left:9pt;mso-wrap-distance-top:0;mso-wrap-distance-right:9pt;mso-wrap-distance-bottom:0;mso-position-horizontal:absolute;mso-position-horizontal-relative:text;mso-position-vertical:absolute;mso-position-vertical-relative:text" o:gfxdata="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" strokecolor="#4472c4 [3204]" strokeweight=".5pt">
+              <v:shape w14:anchorId="5C0B31FD" id="Straight Arrow Connector 6" o:spid="_x0000_s1026" type="#_x0000_t32" style="position:absolute;margin-left:252.25pt;margin-top:13.65pt;width:36.85pt;height:35.15pt;flip:x;z-index:251662336;visibility:visible;mso-wrap-style:square;mso-wrap-distance-left:9pt;mso-wrap-distance-top:0;mso-wrap-distance-right:9pt;mso-wrap-distance-bottom:0;mso-position-horizontal:absolute;mso-position-horizontal-relative:text;mso-position-vertical:absolute;mso-position-vertical-relative:text" o:gfxdata="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" strokecolor="#4472c4 [3204]" strokeweight=".5pt">
                 <v:stroke endarrow="block" joinstyle="miter"/>
               </v:shape>
             </w:pict>
@@ -1082,7 +1114,7 @@
           </mc:Choice>
           <mc:Fallback>
             <w:pict>
-              <v:shape w14:anchorId="6A54B563" id="Straight Arrow Connector 14" o:spid="_x0000_s1026" type="#_x0000_t32" style="position:absolute;margin-left:146pt;margin-top:2.4pt;width:28pt;height:39.1pt;flip:x;z-index:251676672;visibility:visible;mso-wrap-style:square;mso-width-percent:0;mso-height-percent:0;mso-wrap-distance-left:9pt;mso-wrap-distance-top:0;mso-wrap-distance-right:9pt;mso-wrap-distance-bottom:0;mso-position-horizontal:absolute;mso-position-horizontal-relative:text;mso-position-vertical:absolute;mso-position-vertical-relative:text;mso-width-percent:0;mso-height-percent:0;mso-width-relative:margin;mso-height-relative:margin" o:gfxdata="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" strokecolor="#4472c4 [3204]" strokeweight=".5pt">
+              <v:shape w14:anchorId="2DD83278" id="Straight Arrow Connector 14" o:spid="_x0000_s1026" type="#_x0000_t32" style="position:absolute;margin-left:146pt;margin-top:2.4pt;width:28pt;height:39.1pt;flip:x;z-index:251676672;visibility:visible;mso-wrap-style:square;mso-width-percent:0;mso-height-percent:0;mso-wrap-distance-left:9pt;mso-wrap-distance-top:0;mso-wrap-distance-right:9pt;mso-wrap-distance-bottom:0;mso-position-horizontal:absolute;mso-position-horizontal-relative:text;mso-position-vertical:absolute;mso-position-vertical-relative:text;mso-width-percent:0;mso-height-percent:0;mso-width-relative:margin;mso-height-relative:margin" o:gfxdata="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" strokecolor="#4472c4 [3204]" strokeweight=".5pt">
                 <v:stroke endarrow="block" joinstyle="miter"/>
               </v:shape>
             </w:pict>
@@ -1155,7 +1187,7 @@
           </mc:Choice>
           <mc:Fallback>
             <w:pict>
-              <v:shape w14:anchorId="3E7ACE72" id="Straight Arrow Connector 11" o:spid="_x0000_s1026" type="#_x0000_t32" style="position:absolute;margin-left:383.55pt;margin-top:2.25pt;width:28.05pt;height:58.4pt;flip:x;z-index:251671552;visibility:visible;mso-wrap-style:square;mso-width-percent:0;mso-height-percent:0;mso-wrap-distance-left:9pt;mso-wrap-distance-top:0;mso-wrap-distance-right:9pt;mso-wrap-distance-bottom:0;mso-position-horizontal:absolute;mso-position-horizontal-relative:text;mso-position-vertical:absolute;mso-position-vertical-relative:text;mso-width-percent:0;mso-height-percent:0;mso-width-relative:margin;mso-height-relative:margin" o:gfxdata="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" strokecolor="#4472c4 [3204]" strokeweight=".5pt">
+              <v:shape w14:anchorId="264CC0BA" id="Straight Arrow Connector 11" o:spid="_x0000_s1026" type="#_x0000_t32" style="position:absolute;margin-left:383.55pt;margin-top:2.25pt;width:28.05pt;height:58.4pt;flip:x;z-index:251671552;visibility:visible;mso-wrap-style:square;mso-width-percent:0;mso-height-percent:0;mso-wrap-distance-left:9pt;mso-wrap-distance-top:0;mso-wrap-distance-right:9pt;mso-wrap-distance-bottom:0;mso-position-horizontal:absolute;mso-position-horizontal-relative:text;mso-position-vertical:absolute;mso-position-vertical-relative:text;mso-width-percent:0;mso-height-percent:0;mso-width-relative:margin;mso-height-relative:margin" o:gfxdata="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" strokecolor="#4472c4 [3204]" strokeweight=".5pt">
                 <v:stroke endarrow="block" joinstyle="miter"/>
               </v:shape>
             </w:pict>
@@ -1246,7 +1278,7 @@
           </mc:Choice>
           <mc:Fallback>
             <w:pict>
-              <v:rect w14:anchorId="78A643E3" id="Rectangle 15" o:spid="_x0000_s1026" style="position:absolute;margin-left:19.85pt;margin-top:24.05pt;width:388.3pt;height:138.25pt;z-index:251677696;visibility:visible;mso-wrap-style:square;mso-width-percent:0;mso-height-percent:0;mso-wrap-distance-left:9pt;mso-wrap-distance-top:0;mso-wrap-distance-right:9pt;mso-wrap-distance-bottom:0;mso-position-horizontal:absolute;mso-position-horizontal-relative:text;mso-position-vertical:absolute;mso-position-vertical-relative:text;mso-width-percent:0;mso-height-percent:0;mso-width-relative:margin;mso-height-relative:margin;v-text-anchor:middle" o:gfxdata="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" filled="f" strokecolor="yellow" strokeweight="1pt"/>
+              <v:rect w14:anchorId="4E8806BA" id="Rectangle 15" o:spid="_x0000_s1026" style="position:absolute;margin-left:19.85pt;margin-top:24.05pt;width:388.3pt;height:138.25pt;z-index:251677696;visibility:visible;mso-wrap-style:square;mso-width-percent:0;mso-height-percent:0;mso-wrap-distance-left:9pt;mso-wrap-distance-top:0;mso-wrap-distance-right:9pt;mso-wrap-distance-bottom:0;mso-position-horizontal:absolute;mso-position-horizontal-relative:text;mso-position-vertical:absolute;mso-position-vertical-relative:text;mso-width-percent:0;mso-height-percent:0;mso-width-relative:margin;mso-height-relative:margin;v-text-anchor:middle" o:gfxdata="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" filled="f" strokecolor="yellow" strokeweight="1pt"/>
             </w:pict>
           </mc:Fallback>
         </mc:AlternateContent>
@@ -1327,7 +1359,7 @@
           </mc:Choice>
           <mc:Fallback>
             <w:pict>
-              <v:rect w14:anchorId="1DAC94B4" id="Rectangle 12" o:spid="_x0000_s1026" style="position:absolute;margin-left:312.95pt;margin-top:26.7pt;width:95.25pt;height:135.45pt;z-index:251673600;visibility:visible;mso-wrap-style:square;mso-width-percent:0;mso-height-percent:0;mso-wrap-distance-left:9pt;mso-wrap-distance-top:0;mso-wrap-distance-right:9pt;mso-wrap-distance-bottom:0;mso-position-horizontal:absolute;mso-position-horizontal-relative:text;mso-position-vertical:absolute;mso-position-vertical-relative:text;mso-width-percent:0;mso-height-percent:0;mso-width-relative:margin;mso-height-relative:margin;v-text-anchor:middle" o:gfxdata="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" filled="f" strokecolor="#c00000" strokeweight="1pt"/>
+              <v:rect w14:anchorId="0C96B9BD" id="Rectangle 12" o:spid="_x0000_s1026" style="position:absolute;margin-left:312.95pt;margin-top:26.7pt;width:95.25pt;height:135.45pt;z-index:251673600;visibility:visible;mso-wrap-style:square;mso-width-percent:0;mso-height-percent:0;mso-wrap-distance-left:9pt;mso-wrap-distance-top:0;mso-wrap-distance-right:9pt;mso-wrap-distance-bottom:0;mso-position-horizontal:absolute;mso-position-horizontal-relative:text;mso-position-vertical:absolute;mso-position-vertical-relative:text;mso-width-percent:0;mso-height-percent:0;mso-width-relative:margin;mso-height-relative:margin;v-text-anchor:middle" o:gfxdata="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" filled="f" strokecolor="#c00000" strokeweight="1pt"/>
             </w:pict>
           </mc:Fallback>
         </mc:AlternateContent>
@@ -1408,7 +1440,7 @@
           </mc:Choice>
           <mc:Fallback>
             <w:pict>
-              <v:rect w14:anchorId="7C84C6A3" id="Rectangle 9" o:spid="_x0000_s1026" style="position:absolute;margin-left:15.85pt;margin-top:9.7pt;width:395.7pt;height:166.7pt;z-index:251667456;visibility:visible;mso-wrap-style:square;mso-width-percent:0;mso-height-percent:0;mso-wrap-distance-left:9pt;mso-wrap-distance-top:0;mso-wrap-distance-right:9pt;mso-wrap-distance-bottom:0;mso-position-horizontal:absolute;mso-position-horizontal-relative:text;mso-position-vertical:absolute;mso-position-vertical-relative:text;mso-width-percent:0;mso-height-percent:0;mso-width-relative:margin;mso-height-relative:margin;v-text-anchor:middle" o:gfxdata="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" filled="f" strokecolor="#c00000" strokeweight="1pt"/>
+              <v:rect w14:anchorId="7EBC3B98" id="Rectangle 9" o:spid="_x0000_s1026" style="position:absolute;margin-left:15.85pt;margin-top:9.7pt;width:395.7pt;height:166.7pt;z-index:251667456;visibility:visible;mso-wrap-style:square;mso-width-percent:0;mso-height-percent:0;mso-wrap-distance-left:9pt;mso-wrap-distance-top:0;mso-wrap-distance-right:9pt;mso-wrap-distance-bottom:0;mso-position-horizontal:absolute;mso-position-horizontal-relative:text;mso-position-vertical:absolute;mso-position-vertical-relative:text;mso-width-percent:0;mso-height-percent:0;mso-width-relative:margin;mso-height-relative:margin;v-text-anchor:middle" o:gfxdata="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" filled="f" strokecolor="#c00000" strokeweight="1pt"/>
             </w:pict>
           </mc:Fallback>
         </mc:AlternateContent>
@@ -1481,7 +1513,7 @@
           </mc:Choice>
           <mc:Fallback>
             <w:pict>
-              <v:rect w14:anchorId="4C6CB0BB" id="Rectangle 8" o:spid="_x0000_s1026" style="position:absolute;margin-left:4.5pt;margin-top:2.85pt;width:424.05pt;height:177.45pt;z-index:251665408;visibility:visible;mso-wrap-style:square;mso-width-percent:0;mso-wrap-distance-left:9pt;mso-wrap-distance-top:0;mso-wrap-distance-right:9pt;mso-wrap-distance-bottom:0;mso-position-horizontal:absolute;mso-position-horizontal-relative:text;mso-position-vertical:absolute;mso-position-vertical-relative:text;mso-width-percent:0;mso-width-relative:margin;v-text-anchor:middle" o:gfxdata="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" filled="f" strokecolor="#1f3763 [1604]" strokeweight="1pt"/>
+              <v:rect w14:anchorId="6BE4E7D5" id="Rectangle 8" o:spid="_x0000_s1026" style="position:absolute;margin-left:4.5pt;margin-top:2.85pt;width:424.05pt;height:177.45pt;z-index:251665408;visibility:visible;mso-wrap-style:square;mso-width-percent:0;mso-wrap-distance-left:9pt;mso-wrap-distance-top:0;mso-wrap-distance-right:9pt;mso-wrap-distance-bottom:0;mso-position-horizontal:absolute;mso-position-horizontal-relative:text;mso-position-vertical:absolute;mso-position-vertical-relative:text;mso-width-percent:0;mso-width-relative:margin;v-text-anchor:middle" o:gfxdata="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" filled="f" strokecolor="#1f3763 [1604]" strokeweight="1pt"/>
             </w:pict>
           </mc:Fallback>
         </mc:AlternateContent>

</xml_diff>